<commit_message>
2 more lessons added
</commit_message>
<xml_diff>
--- a/SE project content.docx
+++ b/SE project content.docx
@@ -3894,7 +3894,39 @@
           <w:sz w:val="24"/>
           <w:szCs w:val="24"/>
         </w:rPr>
-        <w:t>Plural form subjects with singular meanings take singular verbs.</w:t>
+        <w:t xml:space="preserve">Plural form subjects with </w:t>
+      </w:r>
+      <w:r>
+        <w:rPr>
+          <w:rFonts w:ascii="Times New Roman" w:hAnsi="Times New Roman" w:cs="Times New Roman"/>
+          <w:sz w:val="24"/>
+          <w:szCs w:val="24"/>
+        </w:rPr>
+        <w:t>plural</w:t>
+      </w:r>
+      <w:r>
+        <w:rPr>
+          <w:rFonts w:ascii="Times New Roman" w:hAnsi="Times New Roman" w:cs="Times New Roman"/>
+          <w:sz w:val="24"/>
+          <w:szCs w:val="24"/>
+        </w:rPr>
+        <w:t xml:space="preserve"> meanings take </w:t>
+      </w:r>
+      <w:r>
+        <w:rPr>
+          <w:rFonts w:ascii="Times New Roman" w:hAnsi="Times New Roman" w:cs="Times New Roman"/>
+          <w:sz w:val="24"/>
+          <w:szCs w:val="24"/>
+        </w:rPr>
+        <w:t>plural</w:t>
+      </w:r>
+      <w:r>
+        <w:rPr>
+          <w:rFonts w:ascii="Times New Roman" w:hAnsi="Times New Roman" w:cs="Times New Roman"/>
+          <w:sz w:val="24"/>
+          <w:szCs w:val="24"/>
+        </w:rPr>
+        <w:t xml:space="preserve"> verbs.</w:t>
       </w:r>
     </w:p>
     <w:p>
@@ -4389,7 +4421,25 @@
           <w:sz w:val="24"/>
           <w:szCs w:val="24"/>
         </w:rPr>
-        <w:t xml:space="preserve">                             On weekends I go to sleep late</w:t>
+        <w:t xml:space="preserve">                             On weekends I go to </w:t>
+      </w:r>
+      <w:r>
+        <w:rPr>
+          <w:rFonts w:ascii="Times New Roman" w:hAnsi="Times New Roman" w:cs="Times New Roman"/>
+          <w:sz w:val="24"/>
+          <w:szCs w:val="24"/>
+        </w:rPr>
+        <w:t>bed</w:t>
+      </w:r>
+      <w:bookmarkStart w:id="0" w:name="_GoBack"/>
+      <w:bookmarkEnd w:id="0"/>
+      <w:r>
+        <w:rPr>
+          <w:rFonts w:ascii="Times New Roman" w:hAnsi="Times New Roman" w:cs="Times New Roman"/>
+          <w:sz w:val="24"/>
+          <w:szCs w:val="24"/>
+        </w:rPr>
+        <w:t xml:space="preserve"> late</w:t>
       </w:r>
       <w:r>
         <w:rPr>
@@ -5036,7 +5086,7 @@
           <w:sz w:val="24"/>
           <w:szCs w:val="24"/>
         </w:rPr>
-        <w:t>Perfect</w:t>
+        <w:t xml:space="preserve">Perfect </w:t>
       </w:r>
       <w:r>
         <w:rPr>
@@ -5045,76 +5095,43 @@
           <w:sz w:val="24"/>
           <w:szCs w:val="24"/>
         </w:rPr>
+        <w:t>Tense</w:t>
+      </w:r>
+    </w:p>
+    <w:p>
+      <w:pPr>
+        <w:pStyle w:val="ListParagraph"/>
+        <w:rPr>
+          <w:rFonts w:ascii="Times New Roman" w:hAnsi="Times New Roman" w:cs="Times New Roman"/>
+          <w:b/>
+          <w:sz w:val="24"/>
+          <w:szCs w:val="24"/>
+        </w:rPr>
+      </w:pPr>
+      <w:r>
+        <w:rPr>
+          <w:rFonts w:ascii="Times New Roman" w:hAnsi="Times New Roman" w:cs="Times New Roman"/>
+          <w:sz w:val="24"/>
+          <w:szCs w:val="24"/>
+        </w:rPr>
+        <w:t>This tense talks about actions that are completed by the present or at a specific point in the future or past.</w:t>
+      </w:r>
+      <w:r>
+        <w:rPr>
+          <w:rFonts w:ascii="Times New Roman" w:hAnsi="Times New Roman" w:cs="Times New Roman"/>
+          <w:b/>
+          <w:sz w:val="24"/>
+          <w:szCs w:val="24"/>
+        </w:rPr>
         <w:t xml:space="preserve"> </w:t>
       </w:r>
       <w:r>
         <w:rPr>
           <w:rFonts w:ascii="Times New Roman" w:hAnsi="Times New Roman" w:cs="Times New Roman"/>
-          <w:b/>
-          <w:sz w:val="24"/>
-          <w:szCs w:val="24"/>
-        </w:rPr>
-        <w:t>Tense</w:t>
-      </w:r>
-    </w:p>
-    <w:p>
-      <w:pPr>
-        <w:pStyle w:val="ListParagraph"/>
-        <w:rPr>
-          <w:rFonts w:ascii="Times New Roman" w:hAnsi="Times New Roman" w:cs="Times New Roman"/>
-          <w:b/>
-          <w:sz w:val="24"/>
-          <w:szCs w:val="24"/>
-        </w:rPr>
-      </w:pPr>
-      <w:r>
-        <w:rPr>
-          <w:rFonts w:ascii="Times New Roman" w:hAnsi="Times New Roman" w:cs="Times New Roman"/>
-          <w:sz w:val="24"/>
-          <w:szCs w:val="24"/>
-        </w:rPr>
-        <w:t>This tense talks about actions that are completed by the present or at a specific point in the future or past.</w:t>
-      </w:r>
-      <w:r>
-        <w:rPr>
-          <w:rFonts w:ascii="Times New Roman" w:hAnsi="Times New Roman" w:cs="Times New Roman"/>
-          <w:b/>
-          <w:sz w:val="24"/>
-          <w:szCs w:val="24"/>
-        </w:rPr>
-        <w:t xml:space="preserve"> </w:t>
-      </w:r>
-      <w:r>
-        <w:rPr>
-          <w:rFonts w:ascii="Times New Roman" w:hAnsi="Times New Roman" w:cs="Times New Roman"/>
-          <w:sz w:val="24"/>
-          <w:szCs w:val="24"/>
-        </w:rPr>
-        <w:t xml:space="preserve">Perfect Tense </w:t>
-      </w:r>
-      <w:r>
-        <w:rPr>
-          <w:rFonts w:ascii="Times New Roman" w:hAnsi="Times New Roman" w:cs="Times New Roman"/>
-          <w:sz w:val="24"/>
-          <w:szCs w:val="24"/>
-        </w:rPr>
-        <w:t xml:space="preserve">is </w:t>
-      </w:r>
-      <w:r>
-        <w:rPr>
-          <w:rFonts w:ascii="Times New Roman" w:hAnsi="Times New Roman" w:cs="Times New Roman"/>
-          <w:sz w:val="24"/>
-          <w:szCs w:val="24"/>
-        </w:rPr>
-        <w:t xml:space="preserve">also </w:t>
-      </w:r>
-      <w:r>
-        <w:rPr>
-          <w:rFonts w:ascii="Times New Roman" w:hAnsi="Times New Roman" w:cs="Times New Roman"/>
-          <w:sz w:val="24"/>
-          <w:szCs w:val="24"/>
-        </w:rPr>
-        <w:t xml:space="preserve">an aspect of the three main Tenses. Therefore, we can have: </w:t>
+          <w:sz w:val="24"/>
+          <w:szCs w:val="24"/>
+        </w:rPr>
+        <w:t xml:space="preserve">Perfect Tense is also an aspect of the three main Tenses. Therefore, we can have: </w:t>
       </w:r>
     </w:p>
     <w:p>
@@ -5142,7 +5159,71 @@
           <w:szCs w:val="24"/>
           <w:u w:val="single"/>
         </w:rPr>
-        <w:t xml:space="preserve">Past </w:t>
+        <w:t>Past Prefect:</w:t>
+      </w:r>
+      <w:r>
+        <w:rPr>
+          <w:rFonts w:ascii="Times New Roman" w:hAnsi="Times New Roman" w:cs="Times New Roman"/>
+          <w:sz w:val="24"/>
+          <w:szCs w:val="24"/>
+        </w:rPr>
+        <w:t xml:space="preserve">  e.g. </w:t>
+      </w:r>
+      <w:r>
+        <w:rPr>
+          <w:rFonts w:ascii="Times New Roman" w:hAnsi="Times New Roman" w:cs="Times New Roman"/>
+          <w:i/>
+          <w:sz w:val="24"/>
+          <w:szCs w:val="24"/>
+        </w:rPr>
+        <w:t xml:space="preserve">I </w:t>
+      </w:r>
+      <w:r>
+        <w:rPr>
+          <w:rFonts w:ascii="Times New Roman" w:hAnsi="Times New Roman" w:cs="Times New Roman"/>
+          <w:i/>
+          <w:sz w:val="24"/>
+          <w:szCs w:val="24"/>
+        </w:rPr>
+        <w:t xml:space="preserve">had </w:t>
+      </w:r>
+      <w:r>
+        <w:rPr>
+          <w:rFonts w:ascii="Times New Roman" w:hAnsi="Times New Roman" w:cs="Times New Roman"/>
+          <w:i/>
+          <w:sz w:val="24"/>
+          <w:szCs w:val="24"/>
+        </w:rPr>
+        <w:t>slept.</w:t>
+      </w:r>
+    </w:p>
+    <w:p>
+      <w:pPr>
+        <w:pStyle w:val="ListParagraph"/>
+        <w:rPr>
+          <w:rFonts w:ascii="Times New Roman" w:hAnsi="Times New Roman" w:cs="Times New Roman"/>
+          <w:i/>
+          <w:sz w:val="24"/>
+          <w:szCs w:val="24"/>
+        </w:rPr>
+      </w:pPr>
+    </w:p>
+    <w:p>
+      <w:pPr>
+        <w:pStyle w:val="ListParagraph"/>
+        <w:rPr>
+          <w:rFonts w:ascii="Times New Roman" w:hAnsi="Times New Roman" w:cs="Times New Roman"/>
+          <w:sz w:val="24"/>
+          <w:szCs w:val="24"/>
+        </w:rPr>
+      </w:pPr>
+      <w:r>
+        <w:rPr>
+          <w:rFonts w:ascii="Times New Roman" w:hAnsi="Times New Roman" w:cs="Times New Roman"/>
+          <w:sz w:val="24"/>
+          <w:szCs w:val="24"/>
+        </w:rPr>
+        <w:t xml:space="preserve">The </w:t>
       </w:r>
       <w:r>
         <w:rPr>
@@ -5151,7 +5232,98 @@
           <w:szCs w:val="24"/>
           <w:u w:val="single"/>
         </w:rPr>
-        <w:t>Prefect</w:t>
+        <w:t>Present Perfect:</w:t>
+      </w:r>
+      <w:r>
+        <w:rPr>
+          <w:rFonts w:ascii="Times New Roman" w:hAnsi="Times New Roman" w:cs="Times New Roman"/>
+          <w:sz w:val="24"/>
+          <w:szCs w:val="24"/>
+        </w:rPr>
+        <w:t xml:space="preserve"> e.g. </w:t>
+      </w:r>
+      <w:r>
+        <w:rPr>
+          <w:rFonts w:ascii="Times New Roman" w:hAnsi="Times New Roman" w:cs="Times New Roman"/>
+          <w:i/>
+          <w:sz w:val="24"/>
+          <w:szCs w:val="24"/>
+        </w:rPr>
+        <w:t xml:space="preserve">I </w:t>
+      </w:r>
+      <w:r>
+        <w:rPr>
+          <w:rFonts w:ascii="Times New Roman" w:hAnsi="Times New Roman" w:cs="Times New Roman"/>
+          <w:i/>
+          <w:sz w:val="24"/>
+          <w:szCs w:val="24"/>
+        </w:rPr>
+        <w:t>have slept</w:t>
+      </w:r>
+      <w:r>
+        <w:rPr>
+          <w:rFonts w:ascii="Times New Roman" w:hAnsi="Times New Roman" w:cs="Times New Roman"/>
+          <w:sz w:val="24"/>
+          <w:szCs w:val="24"/>
+        </w:rPr>
+        <w:t>,</w:t>
+      </w:r>
+    </w:p>
+    <w:p>
+      <w:pPr>
+        <w:pStyle w:val="ListParagraph"/>
+        <w:rPr>
+          <w:rFonts w:ascii="Times New Roman" w:hAnsi="Times New Roman" w:cs="Times New Roman"/>
+          <w:sz w:val="24"/>
+          <w:szCs w:val="24"/>
+        </w:rPr>
+      </w:pPr>
+    </w:p>
+    <w:p>
+      <w:pPr>
+        <w:pStyle w:val="ListParagraph"/>
+        <w:rPr>
+          <w:rFonts w:ascii="Times New Roman" w:hAnsi="Times New Roman" w:cs="Times New Roman"/>
+          <w:sz w:val="24"/>
+          <w:szCs w:val="24"/>
+        </w:rPr>
+      </w:pPr>
+      <w:r>
+        <w:rPr>
+          <w:rFonts w:ascii="Times New Roman" w:hAnsi="Times New Roman" w:cs="Times New Roman"/>
+          <w:sz w:val="24"/>
+          <w:szCs w:val="24"/>
+        </w:rPr>
+        <w:t>AND</w:t>
+      </w:r>
+    </w:p>
+    <w:p>
+      <w:pPr>
+        <w:pStyle w:val="ListParagraph"/>
+        <w:rPr>
+          <w:rFonts w:ascii="Times New Roman" w:hAnsi="Times New Roman" w:cs="Times New Roman"/>
+          <w:sz w:val="24"/>
+          <w:szCs w:val="24"/>
+        </w:rPr>
+      </w:pPr>
+    </w:p>
+    <w:p>
+      <w:pPr>
+        <w:pStyle w:val="ListParagraph"/>
+        <w:rPr>
+          <w:rFonts w:ascii="Times New Roman" w:hAnsi="Times New Roman" w:cs="Times New Roman"/>
+          <w:i/>
+          <w:sz w:val="24"/>
+          <w:szCs w:val="24"/>
+        </w:rPr>
+      </w:pPr>
+      <w:r>
+        <w:rPr>
+          <w:rFonts w:ascii="Times New Roman" w:hAnsi="Times New Roman" w:cs="Times New Roman"/>
+          <w:sz w:val="24"/>
+          <w:szCs w:val="24"/>
+        </w:rPr>
+        <w:t xml:space="preserve">The </w:t>
       </w:r>
       <w:r>
         <w:rPr>
@@ -5160,218 +5332,7 @@
           <w:szCs w:val="24"/>
           <w:u w:val="single"/>
         </w:rPr>
-        <w:t>:</w:t>
-      </w:r>
-      <w:r>
-        <w:rPr>
-          <w:rFonts w:ascii="Times New Roman" w:hAnsi="Times New Roman" w:cs="Times New Roman"/>
-          <w:sz w:val="24"/>
-          <w:szCs w:val="24"/>
-        </w:rPr>
-        <w:t xml:space="preserve">  e.g. </w:t>
-      </w:r>
-      <w:r>
-        <w:rPr>
-          <w:rFonts w:ascii="Times New Roman" w:hAnsi="Times New Roman" w:cs="Times New Roman"/>
-          <w:i/>
-          <w:sz w:val="24"/>
-          <w:szCs w:val="24"/>
-        </w:rPr>
-        <w:t xml:space="preserve">I </w:t>
-      </w:r>
-      <w:r>
-        <w:rPr>
-          <w:rFonts w:ascii="Times New Roman" w:hAnsi="Times New Roman" w:cs="Times New Roman"/>
-          <w:i/>
-          <w:sz w:val="24"/>
-          <w:szCs w:val="24"/>
-        </w:rPr>
-        <w:t xml:space="preserve">had </w:t>
-      </w:r>
-      <w:r>
-        <w:rPr>
-          <w:rFonts w:ascii="Times New Roman" w:hAnsi="Times New Roman" w:cs="Times New Roman"/>
-          <w:i/>
-          <w:sz w:val="24"/>
-          <w:szCs w:val="24"/>
-        </w:rPr>
-        <w:t>slept.</w:t>
-      </w:r>
-      <w:bookmarkStart w:id="0" w:name="_GoBack"/>
-      <w:bookmarkEnd w:id="0"/>
-    </w:p>
-    <w:p>
-      <w:pPr>
-        <w:pStyle w:val="ListParagraph"/>
-        <w:rPr>
-          <w:rFonts w:ascii="Times New Roman" w:hAnsi="Times New Roman" w:cs="Times New Roman"/>
-          <w:i/>
-          <w:sz w:val="24"/>
-          <w:szCs w:val="24"/>
-        </w:rPr>
-      </w:pPr>
-    </w:p>
-    <w:p>
-      <w:pPr>
-        <w:pStyle w:val="ListParagraph"/>
-        <w:rPr>
-          <w:rFonts w:ascii="Times New Roman" w:hAnsi="Times New Roman" w:cs="Times New Roman"/>
-          <w:sz w:val="24"/>
-          <w:szCs w:val="24"/>
-        </w:rPr>
-      </w:pPr>
-      <w:r>
-        <w:rPr>
-          <w:rFonts w:ascii="Times New Roman" w:hAnsi="Times New Roman" w:cs="Times New Roman"/>
-          <w:sz w:val="24"/>
-          <w:szCs w:val="24"/>
-        </w:rPr>
-        <w:t xml:space="preserve">The </w:t>
-      </w:r>
-      <w:r>
-        <w:rPr>
-          <w:rFonts w:ascii="Times New Roman" w:hAnsi="Times New Roman" w:cs="Times New Roman"/>
-          <w:sz w:val="24"/>
-          <w:szCs w:val="24"/>
-          <w:u w:val="single"/>
-        </w:rPr>
-        <w:t xml:space="preserve">Present </w:t>
-      </w:r>
-      <w:r>
-        <w:rPr>
-          <w:rFonts w:ascii="Times New Roman" w:hAnsi="Times New Roman" w:cs="Times New Roman"/>
-          <w:sz w:val="24"/>
-          <w:szCs w:val="24"/>
-          <w:u w:val="single"/>
-        </w:rPr>
-        <w:t>Perfect</w:t>
-      </w:r>
-      <w:r>
-        <w:rPr>
-          <w:rFonts w:ascii="Times New Roman" w:hAnsi="Times New Roman" w:cs="Times New Roman"/>
-          <w:sz w:val="24"/>
-          <w:szCs w:val="24"/>
-          <w:u w:val="single"/>
-        </w:rPr>
-        <w:t>:</w:t>
-      </w:r>
-      <w:r>
-        <w:rPr>
-          <w:rFonts w:ascii="Times New Roman" w:hAnsi="Times New Roman" w:cs="Times New Roman"/>
-          <w:sz w:val="24"/>
-          <w:szCs w:val="24"/>
-        </w:rPr>
-        <w:t xml:space="preserve"> e.g. </w:t>
-      </w:r>
-      <w:r>
-        <w:rPr>
-          <w:rFonts w:ascii="Times New Roman" w:hAnsi="Times New Roman" w:cs="Times New Roman"/>
-          <w:i/>
-          <w:sz w:val="24"/>
-          <w:szCs w:val="24"/>
-        </w:rPr>
-        <w:t xml:space="preserve">I </w:t>
-      </w:r>
-      <w:r>
-        <w:rPr>
-          <w:rFonts w:ascii="Times New Roman" w:hAnsi="Times New Roman" w:cs="Times New Roman"/>
-          <w:i/>
-          <w:sz w:val="24"/>
-          <w:szCs w:val="24"/>
-        </w:rPr>
-        <w:t>have slept</w:t>
-      </w:r>
-      <w:r>
-        <w:rPr>
-          <w:rFonts w:ascii="Times New Roman" w:hAnsi="Times New Roman" w:cs="Times New Roman"/>
-          <w:sz w:val="24"/>
-          <w:szCs w:val="24"/>
-        </w:rPr>
-        <w:t>,</w:t>
-      </w:r>
-    </w:p>
-    <w:p>
-      <w:pPr>
-        <w:pStyle w:val="ListParagraph"/>
-        <w:rPr>
-          <w:rFonts w:ascii="Times New Roman" w:hAnsi="Times New Roman" w:cs="Times New Roman"/>
-          <w:sz w:val="24"/>
-          <w:szCs w:val="24"/>
-        </w:rPr>
-      </w:pPr>
-    </w:p>
-    <w:p>
-      <w:pPr>
-        <w:pStyle w:val="ListParagraph"/>
-        <w:rPr>
-          <w:rFonts w:ascii="Times New Roman" w:hAnsi="Times New Roman" w:cs="Times New Roman"/>
-          <w:sz w:val="24"/>
-          <w:szCs w:val="24"/>
-        </w:rPr>
-      </w:pPr>
-      <w:r>
-        <w:rPr>
-          <w:rFonts w:ascii="Times New Roman" w:hAnsi="Times New Roman" w:cs="Times New Roman"/>
-          <w:sz w:val="24"/>
-          <w:szCs w:val="24"/>
-        </w:rPr>
-        <w:t>AND</w:t>
-      </w:r>
-    </w:p>
-    <w:p>
-      <w:pPr>
-        <w:pStyle w:val="ListParagraph"/>
-        <w:rPr>
-          <w:rFonts w:ascii="Times New Roman" w:hAnsi="Times New Roman" w:cs="Times New Roman"/>
-          <w:sz w:val="24"/>
-          <w:szCs w:val="24"/>
-        </w:rPr>
-      </w:pPr>
-    </w:p>
-    <w:p>
-      <w:pPr>
-        <w:pStyle w:val="ListParagraph"/>
-        <w:rPr>
-          <w:rFonts w:ascii="Times New Roman" w:hAnsi="Times New Roman" w:cs="Times New Roman"/>
-          <w:i/>
-          <w:sz w:val="24"/>
-          <w:szCs w:val="24"/>
-        </w:rPr>
-      </w:pPr>
-      <w:r>
-        <w:rPr>
-          <w:rFonts w:ascii="Times New Roman" w:hAnsi="Times New Roman" w:cs="Times New Roman"/>
-          <w:sz w:val="24"/>
-          <w:szCs w:val="24"/>
-        </w:rPr>
-        <w:t xml:space="preserve">The </w:t>
-      </w:r>
-      <w:r>
-        <w:rPr>
-          <w:rFonts w:ascii="Times New Roman" w:hAnsi="Times New Roman" w:cs="Times New Roman"/>
-          <w:sz w:val="24"/>
-          <w:szCs w:val="24"/>
-          <w:u w:val="single"/>
-        </w:rPr>
-        <w:t xml:space="preserve">Future </w:t>
-      </w:r>
-      <w:r>
-        <w:rPr>
-          <w:rFonts w:ascii="Times New Roman" w:hAnsi="Times New Roman" w:cs="Times New Roman"/>
-          <w:sz w:val="24"/>
-          <w:szCs w:val="24"/>
-          <w:u w:val="single"/>
-        </w:rPr>
-        <w:t>Perfect</w:t>
-      </w:r>
-      <w:r>
-        <w:rPr>
-          <w:rFonts w:ascii="Times New Roman" w:hAnsi="Times New Roman" w:cs="Times New Roman"/>
-          <w:sz w:val="24"/>
-          <w:szCs w:val="24"/>
-          <w:u w:val="single"/>
-        </w:rPr>
-        <w:t>:</w:t>
+        <w:t>Future Perfect:</w:t>
       </w:r>
       <w:r>
         <w:rPr>
@@ -7738,7 +7699,7 @@
 </file>
 
 <file path=customXml/itemProps1.xml><?xml version="1.0" encoding="utf-8"?>
-<ds:datastoreItem xmlns:ds="http://schemas.openxmlformats.org/officeDocument/2006/customXml" ds:itemID="{12DB1688-341D-45C8-9778-94A113E8C804}">
+<ds:datastoreItem xmlns:ds="http://schemas.openxmlformats.org/officeDocument/2006/customXml" ds:itemID="{5C391852-FC89-4834-B500-ED9329CB4ABE}">
   <ds:schemaRefs>
     <ds:schemaRef ds:uri="http://schemas.openxmlformats.org/officeDocument/2006/bibliography"/>
   </ds:schemaRefs>

</xml_diff>